<commit_message>
REALMENTE A ATUALIZAÇÃO FINAL
</commit_message>
<xml_diff>
--- a/Modelos/Modelo Descritivo - Doce Festas (.docx
+++ b/Modelos/Modelo Descritivo - Doce Festas (.docx
@@ -58,7 +58,25 @@
           <w:sz w:val="28"/>
           <w:szCs w:val="28"/>
         </w:rPr>
-        <w:t>A cliente Pollyana, proprietária da loja Doce Festas em Jardim de Piranhas-RN, necessita de um software para gerenciar os aluguéis das festas na loja.</w:t>
+        <w:t xml:space="preserve">A cliente </w:t>
+      </w:r>
+      <w:proofErr w:type="spellStart"/>
+      <w:r>
+        <w:rPr>
+          <w:rFonts w:asciiTheme="majorHAnsi" w:hAnsiTheme="majorHAnsi" w:cstheme="majorHAnsi"/>
+          <w:sz w:val="28"/>
+          <w:szCs w:val="28"/>
+        </w:rPr>
+        <w:t>Pollyana</w:t>
+      </w:r>
+      <w:proofErr w:type="spellEnd"/>
+      <w:r>
+        <w:rPr>
+          <w:rFonts w:asciiTheme="majorHAnsi" w:hAnsiTheme="majorHAnsi" w:cstheme="majorHAnsi"/>
+          <w:sz w:val="28"/>
+          <w:szCs w:val="28"/>
+        </w:rPr>
+        <w:t>, proprietária da loja Doce Festas em Jardim de Piranhas-RN, necessita de um software para gerenciar os aluguéis das festas na loja.</w:t>
       </w:r>
     </w:p>
     <w:p>
@@ -142,7 +160,7 @@
           <w:sz w:val="28"/>
           <w:szCs w:val="28"/>
         </w:rPr>
-        <w:t xml:space="preserve"> será necessário, nome, tema, cor, nome do aniversariante, idade do aniversariante, data da festa, data da entrega, data do recebimento, valor do kit</w:t>
+        <w:t xml:space="preserve"> será necessário, nome, tema, nome do aniversariante, idade do aniversariante, data da festa, data da entrega, data do recebimento, valor do kit</w:t>
       </w:r>
       <w:r>
         <w:rPr>

</xml_diff>